<commit_message>
edit name save unit
</commit_message>
<xml_diff>
--- a/backend/tmp/generated_report.docx
+++ b/backend/tmp/generated_report.docx
@@ -237,7 +237,7 @@
                 <w:b/>
                 <w:sz w:val="20"/>
               </w:rPr>
-              <w:t xml:space="preserve">34</w:t>
+              <w:t xml:space="preserve">Year 3</w:t>
             </w:r>
           </w:p>
         </w:tc>
@@ -288,7 +288,7 @@
                 <w:b/>
                 <w:sz w:val="20"/>
               </w:rPr>
-              <w:t xml:space="preserve">Year 3</w:t>
+              <w:t xml:space="preserve">34</w:t>
             </w:r>
           </w:p>
         </w:tc>

</xml_diff>